<commit_message>
Se agrega la funcionalidad para procesar notas de crédito recibidas.
</commit_message>
<xml_diff>
--- a/info/Info.docx
+++ b/info/Info.docx
@@ -4,6 +4,7 @@
   <w:body>
     <w:p>
       <w:pPr>
+        <w:ind w:firstLine="708"/>
         <w:rPr>
           <w:rFonts w:ascii="Russo One" w:hAnsi="Russo One"/>
           <w:color w:val="000000" w:themeColor="text1"/>
@@ -21,16 +22,16 @@
           <w:lang w:eastAsia="es-CR"/>
         </w:rPr>
         <w:drawing>
-          <wp:anchor distT="0" distB="0" distL="114300" distR="114300" simplePos="0" relativeHeight="251658240" behindDoc="1" locked="0" layoutInCell="1" allowOverlap="1">
+          <wp:anchor distT="0" distB="0" distL="114300" distR="114300" simplePos="0" relativeHeight="251658240" behindDoc="1" locked="0" layoutInCell="1" allowOverlap="1" wp14:anchorId="02348112" wp14:editId="3348312F">
             <wp:simplePos x="0" y="0"/>
             <wp:positionH relativeFrom="column">
-              <wp:posOffset>-276514</wp:posOffset>
+              <wp:posOffset>3477260</wp:posOffset>
             </wp:positionH>
             <wp:positionV relativeFrom="paragraph">
-              <wp:posOffset>-276860</wp:posOffset>
+              <wp:posOffset>-219710</wp:posOffset>
             </wp:positionV>
-            <wp:extent cx="3144981" cy="1535921"/>
-            <wp:effectExtent l="0" t="0" r="0" b="7620"/>
+            <wp:extent cx="2780030" cy="1357630"/>
+            <wp:effectExtent l="0" t="0" r="1270" b="0"/>
             <wp:wrapNone/>
             <wp:docPr id="2" name="0 Imagen"/>
             <wp:cNvGraphicFramePr>
@@ -58,7 +59,7 @@
                   <pic:spPr>
                     <a:xfrm>
                       <a:off x="0" y="0"/>
-                      <a:ext cx="3144981" cy="1535921"/>
+                      <a:ext cx="2780030" cy="1357630"/>
                     </a:xfrm>
                     <a:prstGeom prst="rect">
                       <a:avLst/>
@@ -79,131 +80,12 @@
     </w:p>
     <w:p>
       <w:pPr>
-        <w:jc w:val="center"/>
+        <w:ind w:firstLine="708"/>
         <w:rPr>
           <w:rFonts w:ascii="Russo One" w:hAnsi="Russo One"/>
           <w:color w:val="000000" w:themeColor="text1"/>
           <w:sz w:val="40"/>
           <w:szCs w:val="40"/>
-        </w:rPr>
-      </w:pPr>
-    </w:p>
-    <w:p>
-      <w:pPr>
-        <w:jc w:val="center"/>
-        <w:rPr>
-          <w:rFonts w:ascii="Russo One" w:hAnsi="Russo One"/>
-          <w:color w:val="000000" w:themeColor="text1"/>
-          <w:sz w:val="40"/>
-          <w:szCs w:val="40"/>
-        </w:rPr>
-      </w:pPr>
-    </w:p>
-    <w:p>
-      <w:pPr>
-        <w:jc w:val="center"/>
-        <w:rPr>
-          <w:rFonts w:ascii="Russo One" w:hAnsi="Russo One"/>
-          <w:color w:val="000000" w:themeColor="text1"/>
-          <w:sz w:val="40"/>
-          <w:szCs w:val="40"/>
-        </w:rPr>
-      </w:pPr>
-      <w:r>
-        <w:rPr>
-          <w:rFonts w:ascii="Russo One" w:hAnsi="Russo One"/>
-          <w:color w:val="000000" w:themeColor="text1"/>
-          <w:sz w:val="40"/>
-          <w:szCs w:val="40"/>
-        </w:rPr>
-        <w:t>Facturación electrónica</w:t>
-      </w:r>
-    </w:p>
-    <w:p>
-      <w:pPr>
-        <w:jc w:val="both"/>
-        <w:rPr>
-          <w:rFonts w:ascii="Lucida Sans Unicode" w:hAnsi="Lucida Sans Unicode" w:cs="David"/>
-          <w:sz w:val="24"/>
-          <w:szCs w:val="24"/>
-        </w:rPr>
-      </w:pPr>
-      <w:r>
-        <w:rPr>
-          <w:rFonts w:ascii="Lucida Sans Unicode" w:hAnsi="Lucida Sans Unicode" w:cs="David"/>
-          <w:sz w:val="24"/>
-          <w:szCs w:val="24"/>
-        </w:rPr>
-        <w:t>Le</w:t>
-      </w:r>
-      <w:r>
-        <w:rPr>
-          <w:rFonts w:ascii="Lucida Sans Unicode" w:hAnsi="Lucida Sans Unicode" w:cs="David"/>
-          <w:sz w:val="24"/>
-          <w:szCs w:val="24"/>
-        </w:rPr>
-        <w:t xml:space="preserve"> ofrecemos un sistema de punto de venta</w:t>
-      </w:r>
-      <w:r>
-        <w:rPr>
-          <w:rFonts w:ascii="Lucida Sans Unicode" w:hAnsi="Lucida Sans Unicode" w:cs="David"/>
-          <w:sz w:val="24"/>
-          <w:szCs w:val="24"/>
-        </w:rPr>
-        <w:t xml:space="preserve"> (*)</w:t>
-      </w:r>
-      <w:r>
-        <w:rPr>
-          <w:rFonts w:ascii="Lucida Sans Unicode" w:hAnsi="Lucida Sans Unicode" w:cs="David"/>
-          <w:sz w:val="24"/>
-          <w:szCs w:val="24"/>
-        </w:rPr>
-        <w:t xml:space="preserve"> para la gestión </w:t>
-      </w:r>
-      <w:r>
-        <w:rPr>
-          <w:rFonts w:ascii="Lucida Sans Unicode" w:hAnsi="Lucida Sans Unicode" w:cs="David"/>
-          <w:sz w:val="24"/>
-          <w:szCs w:val="24"/>
-        </w:rPr>
-        <w:t xml:space="preserve">y administración </w:t>
-      </w:r>
-      <w:r>
-        <w:rPr>
-          <w:rFonts w:ascii="Lucida Sans Unicode" w:hAnsi="Lucida Sans Unicode" w:cs="David"/>
-          <w:sz w:val="24"/>
-          <w:szCs w:val="24"/>
-        </w:rPr>
-        <w:t xml:space="preserve">de su </w:t>
-      </w:r>
-      <w:r>
-        <w:rPr>
-          <w:rFonts w:ascii="Lucida Sans Unicode" w:hAnsi="Lucida Sans Unicode" w:cs="David"/>
-          <w:sz w:val="24"/>
-          <w:szCs w:val="24"/>
-        </w:rPr>
-        <w:t>empresa. Contamos con los mejores planes y tarifas del mercado</w:t>
-      </w:r>
-      <w:r>
-        <w:rPr>
-          <w:rFonts w:ascii="Lucida Sans Unicode" w:hAnsi="Lucida Sans Unicode" w:cs="David"/>
-          <w:sz w:val="24"/>
-          <w:szCs w:val="24"/>
-        </w:rPr>
-        <w:t>:</w:t>
-      </w:r>
-    </w:p>
-    <w:p>
-      <w:pPr>
-        <w:pStyle w:val="Prrafodelista"/>
-        <w:numPr>
-          <w:ilvl w:val="0"/>
-          <w:numId w:val="1"/>
-        </w:numPr>
-        <w:rPr>
-          <w:rFonts w:ascii="Lucida Sans Unicode" w:hAnsi="Lucida Sans Unicode" w:cs="Lucida Sans Unicode"/>
-          <w:sz w:val="24"/>
-          <w:szCs w:val="24"/>
         </w:rPr>
         <w:sectPr>
           <w:pgSz w:w="12240" w:h="15840"/>
@@ -212,15 +94,32 @@
           <w:docGrid w:linePitch="360"/>
         </w:sectPr>
       </w:pPr>
+      <w:r>
+        <w:rPr>
+          <w:rFonts w:ascii="Russo One" w:hAnsi="Russo One"/>
+          <w:color w:val="000000" w:themeColor="text1"/>
+          <w:sz w:val="40"/>
+          <w:szCs w:val="40"/>
+        </w:rPr>
+        <w:t>Facturación electrónica</w:t>
+      </w:r>
+    </w:p>
+    <w:p>
+      <w:pPr>
+        <w:rPr>
+          <w:rFonts w:ascii="Lucida Sans Unicode" w:hAnsi="Lucida Sans Unicode" w:cs="David"/>
+          <w:sz w:val="24"/>
+          <w:szCs w:val="24"/>
+        </w:rPr>
+      </w:pPr>
     </w:p>
     <w:p>
       <w:pPr>
         <w:pStyle w:val="Prrafodelista"/>
         <w:numPr>
           <w:ilvl w:val="0"/>
-          <w:numId w:val="1"/>
+          <w:numId w:val="4"/>
         </w:numPr>
-        <w:ind w:left="993" w:hanging="426"/>
         <w:rPr>
           <w:rFonts w:ascii="Lucida Sans Unicode" w:hAnsi="Lucida Sans Unicode" w:cs="David"/>
           <w:sz w:val="24"/>
@@ -233,7 +132,6 @@
           <w:sz w:val="24"/>
           <w:szCs w:val="24"/>
         </w:rPr>
-        <w:lastRenderedPageBreak/>
         <w:t>Catálogo</w:t>
       </w:r>
       <w:r>
@@ -244,15 +142,22 @@
         </w:rPr>
         <w:t xml:space="preserve"> de clientes</w:t>
       </w:r>
+      <w:r>
+        <w:rPr>
+          <w:rFonts w:ascii="Lucida Sans Unicode" w:hAnsi="Lucida Sans Unicode" w:cs="David"/>
+          <w:sz w:val="24"/>
+          <w:szCs w:val="24"/>
+        </w:rPr>
+        <w:t>.</w:t>
+      </w:r>
     </w:p>
     <w:p>
       <w:pPr>
         <w:pStyle w:val="Prrafodelista"/>
         <w:numPr>
           <w:ilvl w:val="0"/>
-          <w:numId w:val="1"/>
+          <w:numId w:val="4"/>
         </w:numPr>
-        <w:ind w:left="993" w:hanging="426"/>
         <w:rPr>
           <w:rFonts w:ascii="Lucida Sans Unicode" w:hAnsi="Lucida Sans Unicode" w:cs="David"/>
           <w:sz w:val="24"/>
@@ -265,7 +170,7 @@
           <w:sz w:val="24"/>
           <w:szCs w:val="24"/>
         </w:rPr>
-        <w:t>Catálogo</w:t>
+        <w:t>Catálogo de productos</w:t>
       </w:r>
       <w:r>
         <w:rPr>
@@ -273,7 +178,7 @@
           <w:sz w:val="24"/>
           <w:szCs w:val="24"/>
         </w:rPr>
-        <w:t xml:space="preserve"> de productos</w:t>
+        <w:t>.</w:t>
       </w:r>
     </w:p>
     <w:p>
@@ -281,9 +186,8 @@
         <w:pStyle w:val="Prrafodelista"/>
         <w:numPr>
           <w:ilvl w:val="0"/>
-          <w:numId w:val="1"/>
+          <w:numId w:val="4"/>
         </w:numPr>
-        <w:ind w:left="993" w:hanging="426"/>
         <w:rPr>
           <w:rFonts w:ascii="Lucida Sans Unicode" w:hAnsi="Lucida Sans Unicode" w:cs="David"/>
           <w:sz w:val="24"/>
@@ -296,7 +200,7 @@
           <w:sz w:val="24"/>
           <w:szCs w:val="24"/>
         </w:rPr>
-        <w:t>Módulo de f</w:t>
+        <w:t>Módulo de facturación</w:t>
       </w:r>
       <w:r>
         <w:rPr>
@@ -304,7 +208,15 @@
           <w:sz w:val="24"/>
           <w:szCs w:val="24"/>
         </w:rPr>
-        <w:t>acturación</w:t>
+        <w:t xml:space="preserve"> en 3 simples pasos</w:t>
+      </w:r>
+      <w:r>
+        <w:rPr>
+          <w:rFonts w:ascii="Lucida Sans Unicode" w:hAnsi="Lucida Sans Unicode" w:cs="David"/>
+          <w:sz w:val="24"/>
+          <w:szCs w:val="24"/>
+        </w:rPr>
+        <w:t>.</w:t>
       </w:r>
     </w:p>
     <w:p>
@@ -312,9 +224,8 @@
         <w:pStyle w:val="Prrafodelista"/>
         <w:numPr>
           <w:ilvl w:val="0"/>
-          <w:numId w:val="1"/>
+          <w:numId w:val="4"/>
         </w:numPr>
-        <w:ind w:left="993" w:hanging="426"/>
         <w:rPr>
           <w:rFonts w:ascii="Lucida Sans Unicode" w:hAnsi="Lucida Sans Unicode" w:cs="David"/>
           <w:sz w:val="24"/>
@@ -327,7 +238,39 @@
           <w:sz w:val="24"/>
           <w:szCs w:val="24"/>
         </w:rPr>
-        <w:t>Módulo de compras</w:t>
+        <w:t>Generación de notas de crédito con un click.</w:t>
+      </w:r>
+      <w:bookmarkStart w:id="0" w:name="_GoBack"/>
+      <w:bookmarkEnd w:id="0"/>
+    </w:p>
+    <w:p>
+      <w:pPr>
+        <w:pStyle w:val="Prrafodelista"/>
+        <w:numPr>
+          <w:ilvl w:val="0"/>
+          <w:numId w:val="4"/>
+        </w:numPr>
+        <w:rPr>
+          <w:rFonts w:ascii="Lucida Sans Unicode" w:hAnsi="Lucida Sans Unicode" w:cs="David"/>
+          <w:sz w:val="24"/>
+          <w:szCs w:val="24"/>
+        </w:rPr>
+      </w:pPr>
+      <w:r>
+        <w:rPr>
+          <w:rFonts w:ascii="Lucida Sans Unicode" w:hAnsi="Lucida Sans Unicode" w:cs="David"/>
+          <w:sz w:val="24"/>
+          <w:szCs w:val="24"/>
+        </w:rPr>
+        <w:t>Reportes detallados de movimientos</w:t>
+      </w:r>
+      <w:r>
+        <w:rPr>
+          <w:rFonts w:ascii="Lucida Sans Unicode" w:hAnsi="Lucida Sans Unicode" w:cs="David"/>
+          <w:sz w:val="24"/>
+          <w:szCs w:val="24"/>
+        </w:rPr>
+        <w:t>.</w:t>
       </w:r>
     </w:p>
     <w:p>
@@ -335,9 +278,8 @@
         <w:pStyle w:val="Prrafodelista"/>
         <w:numPr>
           <w:ilvl w:val="0"/>
-          <w:numId w:val="1"/>
+          <w:numId w:val="4"/>
         </w:numPr>
-        <w:ind w:left="993" w:hanging="426"/>
         <w:rPr>
           <w:rFonts w:ascii="Lucida Sans Unicode" w:hAnsi="Lucida Sans Unicode" w:cs="David"/>
           <w:sz w:val="24"/>
@@ -350,7 +292,7 @@
           <w:sz w:val="24"/>
           <w:szCs w:val="24"/>
         </w:rPr>
-        <w:t>Proformas</w:t>
+        <w:t>Reportes para declaraciones de Hacienda.</w:t>
       </w:r>
     </w:p>
     <w:p>
@@ -358,9 +300,8 @@
         <w:pStyle w:val="Prrafodelista"/>
         <w:numPr>
           <w:ilvl w:val="0"/>
-          <w:numId w:val="1"/>
+          <w:numId w:val="4"/>
         </w:numPr>
-        <w:ind w:left="993" w:hanging="426"/>
         <w:rPr>
           <w:rFonts w:ascii="Lucida Sans Unicode" w:hAnsi="Lucida Sans Unicode" w:cs="David"/>
           <w:sz w:val="24"/>
@@ -373,7 +314,7 @@
           <w:sz w:val="24"/>
           <w:szCs w:val="24"/>
         </w:rPr>
-        <w:t>Órdenes</w:t>
+        <w:t>Control de inventarios</w:t>
       </w:r>
       <w:r>
         <w:rPr>
@@ -381,19 +322,15 @@
           <w:sz w:val="24"/>
           <w:szCs w:val="24"/>
         </w:rPr>
-        <w:t xml:space="preserve"> de compra</w:t>
+        <w:t>.</w:t>
       </w:r>
     </w:p>
     <w:p>
       <w:pPr>
-        <w:pStyle w:val="Prrafodelista"/>
-        <w:numPr>
-          <w:ilvl w:val="0"/>
-          <w:numId w:val="1"/>
-        </w:numPr>
-        <w:ind w:left="993" w:hanging="426"/>
+        <w:jc w:val="center"/>
         <w:rPr>
           <w:rFonts w:ascii="Lucida Sans Unicode" w:hAnsi="Lucida Sans Unicode" w:cs="David"/>
+          <w:b/>
           <w:sz w:val="24"/>
           <w:szCs w:val="24"/>
         </w:rPr>
@@ -401,230 +338,12 @@
       <w:r>
         <w:rPr>
           <w:rFonts w:ascii="Lucida Sans Unicode" w:hAnsi="Lucida Sans Unicode" w:cs="David"/>
-          <w:sz w:val="24"/>
-          <w:szCs w:val="24"/>
-        </w:rPr>
-        <w:t>Control de ingresos</w:t>
+          <w:b/>
+          <w:sz w:val="24"/>
+          <w:szCs w:val="24"/>
+        </w:rPr>
+        <w:t>Servicios profesionales: (3 Lineas máximas por factura)</w:t>
       </w:r>
-    </w:p>
-    <w:p>
-      <w:pPr>
-        <w:pStyle w:val="Prrafodelista"/>
-        <w:numPr>
-          <w:ilvl w:val="0"/>
-          <w:numId w:val="1"/>
-        </w:numPr>
-        <w:ind w:left="709" w:hanging="425"/>
-        <w:rPr>
-          <w:rFonts w:ascii="Lucida Sans Unicode" w:hAnsi="Lucida Sans Unicode" w:cs="David"/>
-          <w:sz w:val="24"/>
-          <w:szCs w:val="24"/>
-        </w:rPr>
-      </w:pPr>
-      <w:r>
-        <w:rPr>
-          <w:rFonts w:ascii="Lucida Sans Unicode" w:hAnsi="Lucida Sans Unicode" w:cs="David"/>
-          <w:sz w:val="24"/>
-          <w:szCs w:val="24"/>
-        </w:rPr>
-        <w:lastRenderedPageBreak/>
-        <w:t>Control de egresos</w:t>
-      </w:r>
-    </w:p>
-    <w:p>
-      <w:pPr>
-        <w:pStyle w:val="Prrafodelista"/>
-        <w:numPr>
-          <w:ilvl w:val="0"/>
-          <w:numId w:val="1"/>
-        </w:numPr>
-        <w:ind w:left="709" w:hanging="425"/>
-        <w:rPr>
-          <w:rFonts w:ascii="Lucida Sans Unicode" w:hAnsi="Lucida Sans Unicode" w:cs="David"/>
-          <w:sz w:val="24"/>
-          <w:szCs w:val="24"/>
-        </w:rPr>
-      </w:pPr>
-      <w:r>
-        <w:rPr>
-          <w:rFonts w:ascii="Lucida Sans Unicode" w:hAnsi="Lucida Sans Unicode" w:cs="David"/>
-          <w:sz w:val="24"/>
-          <w:szCs w:val="24"/>
-        </w:rPr>
-        <w:t>Au</w:t>
-      </w:r>
-      <w:r>
-        <w:rPr>
-          <w:rFonts w:ascii="Lucida Sans Unicode" w:hAnsi="Lucida Sans Unicode" w:cs="David"/>
-          <w:sz w:val="24"/>
-          <w:szCs w:val="24"/>
-        </w:rPr>
-        <w:t>xiliar de movimientos bancarios</w:t>
-      </w:r>
-    </w:p>
-    <w:p>
-      <w:pPr>
-        <w:pStyle w:val="Prrafodelista"/>
-        <w:numPr>
-          <w:ilvl w:val="0"/>
-          <w:numId w:val="1"/>
-        </w:numPr>
-        <w:ind w:left="709" w:hanging="425"/>
-        <w:rPr>
-          <w:rFonts w:ascii="Lucida Sans Unicode" w:hAnsi="Lucida Sans Unicode" w:cs="David"/>
-          <w:sz w:val="24"/>
-          <w:szCs w:val="24"/>
-        </w:rPr>
-      </w:pPr>
-      <w:r>
-        <w:rPr>
-          <w:rFonts w:ascii="Lucida Sans Unicode" w:hAnsi="Lucida Sans Unicode" w:cs="David"/>
-          <w:sz w:val="24"/>
-          <w:szCs w:val="24"/>
-        </w:rPr>
-        <w:t>Control de inventarios</w:t>
-      </w:r>
-    </w:p>
-    <w:p>
-      <w:pPr>
-        <w:pStyle w:val="Prrafodelista"/>
-        <w:numPr>
-          <w:ilvl w:val="0"/>
-          <w:numId w:val="1"/>
-        </w:numPr>
-        <w:ind w:left="709" w:hanging="425"/>
-        <w:rPr>
-          <w:rFonts w:ascii="Lucida Sans Unicode" w:hAnsi="Lucida Sans Unicode" w:cs="David"/>
-          <w:sz w:val="24"/>
-          <w:szCs w:val="24"/>
-        </w:rPr>
-      </w:pPr>
-      <w:r>
-        <w:rPr>
-          <w:rFonts w:ascii="Lucida Sans Unicode" w:hAnsi="Lucida Sans Unicode" w:cs="David"/>
-          <w:sz w:val="24"/>
-          <w:szCs w:val="24"/>
-        </w:rPr>
-        <w:t>Cuentas por cobrar</w:t>
-      </w:r>
-    </w:p>
-    <w:p>
-      <w:pPr>
-        <w:pStyle w:val="Prrafodelista"/>
-        <w:numPr>
-          <w:ilvl w:val="0"/>
-          <w:numId w:val="1"/>
-        </w:numPr>
-        <w:ind w:left="709" w:hanging="425"/>
-        <w:rPr>
-          <w:rFonts w:ascii="Lucida Sans Unicode" w:hAnsi="Lucida Sans Unicode" w:cs="David"/>
-          <w:sz w:val="24"/>
-          <w:szCs w:val="24"/>
-        </w:rPr>
-      </w:pPr>
-      <w:r>
-        <w:rPr>
-          <w:rFonts w:ascii="Lucida Sans Unicode" w:hAnsi="Lucida Sans Unicode" w:cs="David"/>
-          <w:sz w:val="24"/>
-          <w:szCs w:val="24"/>
-        </w:rPr>
-        <w:t>Cuentas por pagar</w:t>
-      </w:r>
-    </w:p>
-    <w:p>
-      <w:pPr>
-        <w:pStyle w:val="Prrafodelista"/>
-        <w:numPr>
-          <w:ilvl w:val="0"/>
-          <w:numId w:val="1"/>
-        </w:numPr>
-        <w:ind w:left="709" w:hanging="425"/>
-        <w:rPr>
-          <w:rFonts w:ascii="Lucida Sans Unicode" w:hAnsi="Lucida Sans Unicode" w:cs="David"/>
-          <w:sz w:val="24"/>
-          <w:szCs w:val="24"/>
-        </w:rPr>
-      </w:pPr>
-      <w:r>
-        <w:rPr>
-          <w:rFonts w:ascii="Lucida Sans Unicode" w:hAnsi="Lucida Sans Unicode" w:cs="David"/>
-          <w:sz w:val="24"/>
-          <w:szCs w:val="24"/>
-        </w:rPr>
-        <w:t xml:space="preserve">Cierre </w:t>
-      </w:r>
-      <w:r>
-        <w:rPr>
-          <w:rFonts w:ascii="Lucida Sans Unicode" w:hAnsi="Lucida Sans Unicode" w:cs="David"/>
-          <w:sz w:val="24"/>
-          <w:szCs w:val="24"/>
-        </w:rPr>
-        <w:t>diario</w:t>
-      </w:r>
-    </w:p>
-    <w:p>
-      <w:pPr>
-        <w:pStyle w:val="Prrafodelista"/>
-        <w:numPr>
-          <w:ilvl w:val="0"/>
-          <w:numId w:val="1"/>
-        </w:numPr>
-        <w:ind w:left="709" w:hanging="425"/>
-        <w:rPr>
-          <w:rFonts w:ascii="Lucida Sans Unicode" w:hAnsi="Lucida Sans Unicode" w:cs="David"/>
-          <w:sz w:val="24"/>
-          <w:szCs w:val="24"/>
-        </w:rPr>
-        <w:sectPr>
-          <w:type w:val="continuous"/>
-          <w:pgSz w:w="12240" w:h="15840"/>
-          <w:pgMar w:top="1417" w:right="1183" w:bottom="1417" w:left="1134" w:header="708" w:footer="708" w:gutter="0"/>
-          <w:cols w:num="2" w:space="283"/>
-          <w:docGrid w:linePitch="360"/>
-        </w:sectPr>
-      </w:pPr>
-      <w:r>
-        <w:rPr>
-          <w:rFonts w:ascii="Lucida Sans Unicode" w:hAnsi="Lucida Sans Unicode" w:cs="David"/>
-          <w:sz w:val="24"/>
-          <w:szCs w:val="24"/>
-        </w:rPr>
-        <w:t>Módulo de contab</w:t>
-      </w:r>
-      <w:r>
-        <w:rPr>
-          <w:rFonts w:ascii="Lucida Sans Unicode" w:hAnsi="Lucida Sans Unicode" w:cs="David"/>
-          <w:sz w:val="24"/>
-          <w:szCs w:val="24"/>
-        </w:rPr>
-        <w:t>ilidad en lí</w:t>
-      </w:r>
-      <w:r>
-        <w:rPr>
-          <w:rFonts w:ascii="Lucida Sans Unicode" w:hAnsi="Lucida Sans Unicode" w:cs="David"/>
-          <w:sz w:val="24"/>
-          <w:szCs w:val="24"/>
-        </w:rPr>
-        <w:t>ne</w:t>
-      </w:r>
-      <w:r>
-        <w:rPr>
-          <w:rFonts w:ascii="Lucida Sans Unicode" w:hAnsi="Lucida Sans Unicode" w:cs="David"/>
-          <w:sz w:val="24"/>
-          <w:szCs w:val="24"/>
-        </w:rPr>
-        <w:t>a</w:t>
-      </w:r>
-    </w:p>
-    <w:p>
-      <w:pPr>
-        <w:rPr>
-          <w:rFonts w:ascii="Open Sans Semibold" w:hAnsi="Open Sans Semibold" w:cs="Open Sans Semibold"/>
-          <w:b/>
-          <w:sz w:val="16"/>
-          <w:szCs w:val="16"/>
-        </w:rPr>
-      </w:pPr>
     </w:p>
     <w:tbl>
       <w:tblPr>
@@ -738,7 +457,7 @@
                 <w:sz w:val="24"/>
                 <w:szCs w:val="24"/>
               </w:rPr>
-              <w:t>60</w:t>
+              <w:t>50</w:t>
             </w:r>
           </w:p>
         </w:tc>
@@ -810,7 +529,7 @@
                 <w:sz w:val="24"/>
                 <w:szCs w:val="24"/>
               </w:rPr>
-              <w:t>250</w:t>
+              <w:t>120</w:t>
             </w:r>
           </w:p>
         </w:tc>
@@ -827,14 +546,6 @@
                 <w:szCs w:val="24"/>
               </w:rPr>
             </w:pPr>
-            <w:r>
-              <w:rPr>
-                <w:rFonts w:ascii="Open Sans Semibold" w:hAnsi="Open Sans Semibold" w:cs="David"/>
-                <w:sz w:val="24"/>
-                <w:szCs w:val="24"/>
-              </w:rPr>
-              <w:t>5,000.00</w:t>
-            </w:r>
           </w:p>
         </w:tc>
         <w:tc>
@@ -856,7 +567,15 @@
                 <w:sz w:val="24"/>
                 <w:szCs w:val="24"/>
               </w:rPr>
-              <w:t>50,000.00</w:t>
+              <w:t>2</w:t>
+            </w:r>
+            <w:r>
+              <w:rPr>
+                <w:rFonts w:ascii="Open Sans Semibold" w:hAnsi="Open Sans Semibold" w:cs="David"/>
+                <w:sz w:val="24"/>
+                <w:szCs w:val="24"/>
+              </w:rPr>
+              <w:t>0,000.00</w:t>
             </w:r>
           </w:p>
         </w:tc>
@@ -883,6 +602,193 @@
                 <w:sz w:val="24"/>
                 <w:szCs w:val="24"/>
               </w:rPr>
+              <w:t>250</w:t>
+            </w:r>
+          </w:p>
+        </w:tc>
+        <w:tc>
+          <w:tcPr>
+            <w:tcW w:w="1443" w:type="dxa"/>
+          </w:tcPr>
+          <w:p>
+            <w:pPr>
+              <w:jc w:val="right"/>
+              <w:rPr>
+                <w:rFonts w:ascii="Open Sans Semibold" w:hAnsi="Open Sans Semibold" w:cs="David"/>
+                <w:sz w:val="24"/>
+                <w:szCs w:val="24"/>
+              </w:rPr>
+            </w:pPr>
+          </w:p>
+        </w:tc>
+        <w:tc>
+          <w:tcPr>
+            <w:tcW w:w="1678" w:type="dxa"/>
+          </w:tcPr>
+          <w:p>
+            <w:pPr>
+              <w:jc w:val="right"/>
+              <w:rPr>
+                <w:rFonts w:ascii="Open Sans Semibold" w:hAnsi="Open Sans Semibold" w:cs="David"/>
+                <w:sz w:val="24"/>
+                <w:szCs w:val="24"/>
+              </w:rPr>
+            </w:pPr>
+            <w:r>
+              <w:rPr>
+                <w:rFonts w:ascii="Open Sans Semibold" w:hAnsi="Open Sans Semibold" w:cs="David"/>
+                <w:sz w:val="24"/>
+                <w:szCs w:val="24"/>
+              </w:rPr>
+              <w:t>30,000.00</w:t>
+            </w:r>
+          </w:p>
+        </w:tc>
+      </w:tr>
+    </w:tbl>
+    <w:p>
+      <w:pPr>
+        <w:spacing w:after="0"/>
+        <w:rPr>
+          <w:rFonts w:ascii="Microsoft New Tai Lue" w:hAnsi="Microsoft New Tai Lue" w:cs="Microsoft New Tai Lue"/>
+          <w:sz w:val="24"/>
+          <w:szCs w:val="24"/>
+        </w:rPr>
+      </w:pPr>
+    </w:p>
+    <w:p>
+      <w:pPr>
+        <w:spacing w:after="0"/>
+        <w:jc w:val="center"/>
+        <w:rPr>
+          <w:rFonts w:ascii="Lucida Sans Unicode" w:hAnsi="Lucida Sans Unicode" w:cs="David"/>
+          <w:b/>
+          <w:sz w:val="24"/>
+          <w:szCs w:val="24"/>
+        </w:rPr>
+      </w:pPr>
+      <w:r>
+        <w:rPr>
+          <w:rFonts w:ascii="Lucida Sans Unicode" w:hAnsi="Lucida Sans Unicode" w:cs="David"/>
+          <w:b/>
+          <w:sz w:val="24"/>
+          <w:szCs w:val="24"/>
+        </w:rPr>
+        <w:t>Facturación en general (Líneas de factura ilimitada)</w:t>
+      </w:r>
+    </w:p>
+    <w:tbl>
+      <w:tblPr>
+        <w:tblStyle w:val="Tablaconcuadrcula"/>
+        <w:tblW w:w="6209" w:type="dxa"/>
+        <w:tblInd w:w="1299" w:type="dxa"/>
+        <w:tblLook w:val="04A0" w:firstRow="1" w:lastRow="0" w:firstColumn="1" w:lastColumn="0" w:noHBand="0" w:noVBand="1"/>
+      </w:tblPr>
+      <w:tblGrid>
+        <w:gridCol w:w="3088"/>
+        <w:gridCol w:w="1443"/>
+        <w:gridCol w:w="1678"/>
+      </w:tblGrid>
+      <w:tr>
+        <w:trPr>
+          <w:trHeight w:val="397"/>
+        </w:trPr>
+        <w:tc>
+          <w:tcPr>
+            <w:tcW w:w="3088" w:type="dxa"/>
+          </w:tcPr>
+          <w:p>
+            <w:pPr>
+              <w:rPr>
+                <w:rFonts w:ascii="Lucida Sans Unicode" w:hAnsi="Lucida Sans Unicode" w:cs="David"/>
+                <w:b/>
+                <w:sz w:val="24"/>
+                <w:szCs w:val="24"/>
+              </w:rPr>
+            </w:pPr>
+            <w:r>
+              <w:rPr>
+                <w:rFonts w:ascii="Lucida Sans Unicode" w:hAnsi="Lucida Sans Unicode" w:cs="David"/>
+                <w:b/>
+                <w:sz w:val="24"/>
+                <w:szCs w:val="24"/>
+              </w:rPr>
+              <w:t>Cantidad documentos</w:t>
+            </w:r>
+          </w:p>
+        </w:tc>
+        <w:tc>
+          <w:tcPr>
+            <w:tcW w:w="1443" w:type="dxa"/>
+          </w:tcPr>
+          <w:p>
+            <w:pPr>
+              <w:rPr>
+                <w:rFonts w:ascii="Lucida Sans Unicode" w:hAnsi="Lucida Sans Unicode" w:cs="David"/>
+                <w:b/>
+                <w:sz w:val="24"/>
+                <w:szCs w:val="24"/>
+              </w:rPr>
+            </w:pPr>
+            <w:r>
+              <w:rPr>
+                <w:rFonts w:ascii="Lucida Sans Unicode" w:hAnsi="Lucida Sans Unicode" w:cs="David"/>
+                <w:b/>
+                <w:sz w:val="24"/>
+                <w:szCs w:val="24"/>
+              </w:rPr>
+              <w:t>Mes</w:t>
+            </w:r>
+          </w:p>
+        </w:tc>
+        <w:tc>
+          <w:tcPr>
+            <w:tcW w:w="1678" w:type="dxa"/>
+          </w:tcPr>
+          <w:p>
+            <w:pPr>
+              <w:jc w:val="right"/>
+              <w:rPr>
+                <w:rFonts w:ascii="Lucida Sans Unicode" w:hAnsi="Lucida Sans Unicode" w:cs="David"/>
+                <w:b/>
+                <w:sz w:val="24"/>
+                <w:szCs w:val="24"/>
+              </w:rPr>
+            </w:pPr>
+            <w:r>
+              <w:rPr>
+                <w:rFonts w:ascii="Lucida Sans Unicode" w:hAnsi="Lucida Sans Unicode" w:cs="David"/>
+                <w:b/>
+                <w:sz w:val="24"/>
+                <w:szCs w:val="24"/>
+              </w:rPr>
+              <w:t>Año</w:t>
+            </w:r>
+          </w:p>
+        </w:tc>
+      </w:tr>
+      <w:tr>
+        <w:trPr>
+          <w:trHeight w:val="397"/>
+        </w:trPr>
+        <w:tc>
+          <w:tcPr>
+            <w:tcW w:w="3088" w:type="dxa"/>
+          </w:tcPr>
+          <w:p>
+            <w:pPr>
+              <w:rPr>
+                <w:rFonts w:ascii="Open Sans Semibold" w:hAnsi="Open Sans Semibold" w:cs="David"/>
+                <w:sz w:val="24"/>
+                <w:szCs w:val="24"/>
+              </w:rPr>
+            </w:pPr>
+            <w:r>
+              <w:rPr>
+                <w:rFonts w:ascii="Open Sans Semibold" w:hAnsi="Open Sans Semibold" w:cs="David"/>
+                <w:sz w:val="24"/>
+                <w:szCs w:val="24"/>
+              </w:rPr>
               <w:t>500</w:t>
             </w:r>
           </w:p>
@@ -906,6 +812,87 @@
                 <w:sz w:val="24"/>
                 <w:szCs w:val="24"/>
               </w:rPr>
+              <w:t>5,000.00</w:t>
+            </w:r>
+          </w:p>
+        </w:tc>
+        <w:tc>
+          <w:tcPr>
+            <w:tcW w:w="1678" w:type="dxa"/>
+          </w:tcPr>
+          <w:p>
+            <w:pPr>
+              <w:jc w:val="right"/>
+              <w:rPr>
+                <w:rFonts w:ascii="Open Sans Semibold" w:hAnsi="Open Sans Semibold" w:cs="David"/>
+                <w:sz w:val="24"/>
+                <w:szCs w:val="24"/>
+              </w:rPr>
+            </w:pPr>
+            <w:r>
+              <w:rPr>
+                <w:rFonts w:ascii="Open Sans Semibold" w:hAnsi="Open Sans Semibold" w:cs="David"/>
+                <w:sz w:val="24"/>
+                <w:szCs w:val="24"/>
+              </w:rPr>
+              <w:t>5</w:t>
+            </w:r>
+            <w:r>
+              <w:rPr>
+                <w:rFonts w:ascii="Open Sans Semibold" w:hAnsi="Open Sans Semibold" w:cs="David"/>
+                <w:sz w:val="24"/>
+                <w:szCs w:val="24"/>
+              </w:rPr>
+              <w:t>0,000.00</w:t>
+            </w:r>
+          </w:p>
+        </w:tc>
+      </w:tr>
+      <w:tr>
+        <w:trPr>
+          <w:trHeight w:val="397"/>
+        </w:trPr>
+        <w:tc>
+          <w:tcPr>
+            <w:tcW w:w="3088" w:type="dxa"/>
+          </w:tcPr>
+          <w:p>
+            <w:pPr>
+              <w:rPr>
+                <w:rFonts w:ascii="Open Sans Semibold" w:hAnsi="Open Sans Semibold" w:cs="David"/>
+                <w:sz w:val="24"/>
+                <w:szCs w:val="24"/>
+              </w:rPr>
+            </w:pPr>
+            <w:r>
+              <w:rPr>
+                <w:rFonts w:ascii="Open Sans Semibold" w:hAnsi="Open Sans Semibold" w:cs="David"/>
+                <w:sz w:val="24"/>
+                <w:szCs w:val="24"/>
+              </w:rPr>
+              <w:t>800</w:t>
+            </w:r>
+          </w:p>
+        </w:tc>
+        <w:tc>
+          <w:tcPr>
+            <w:tcW w:w="1443" w:type="dxa"/>
+          </w:tcPr>
+          <w:p>
+            <w:pPr>
+              <w:jc w:val="right"/>
+              <w:rPr>
+                <w:rFonts w:ascii="Open Sans Semibold" w:hAnsi="Open Sans Semibold" w:cs="David"/>
+                <w:sz w:val="24"/>
+                <w:szCs w:val="24"/>
+              </w:rPr>
+            </w:pPr>
+            <w:r>
+              <w:rPr>
+                <w:rFonts w:ascii="Open Sans Semibold" w:hAnsi="Open Sans Semibold" w:cs="David"/>
+                <w:sz w:val="24"/>
+                <w:szCs w:val="24"/>
+              </w:rPr>
               <w:t>8,000.00</w:t>
             </w:r>
           </w:p>
@@ -933,8 +920,6 @@
             </w:r>
           </w:p>
         </w:tc>
-        <w:bookmarkStart w:id="0" w:name="_GoBack"/>
-        <w:bookmarkEnd w:id="0"/>
       </w:tr>
       <w:tr>
         <w:trPr>
@@ -1437,6 +1422,95 @@
 <file path=word/numbering.xml><?xml version="1.0" encoding="utf-8"?>
 <w:numbering xmlns:wpc="http://schemas.microsoft.com/office/word/2010/wordprocessingCanvas" xmlns:mc="http://schemas.openxmlformats.org/markup-compatibility/2006" xmlns:o="urn:schemas-microsoft-com:office:office" xmlns:r="http://schemas.openxmlformats.org/officeDocument/2006/relationships" xmlns:m="http://schemas.openxmlformats.org/officeDocument/2006/math" xmlns:v="urn:schemas-microsoft-com:vml" xmlns:wp14="http://schemas.microsoft.com/office/word/2010/wordprocessingDrawing" xmlns:wp="http://schemas.openxmlformats.org/drawingml/2006/wordprocessingDrawing" xmlns:w10="urn:schemas-microsoft-com:office:word" xmlns:w="http://schemas.openxmlformats.org/wordprocessingml/2006/main" xmlns:w14="http://schemas.microsoft.com/office/word/2010/wordml" xmlns:wpg="http://schemas.microsoft.com/office/word/2010/wordprocessingGroup" xmlns:wpi="http://schemas.microsoft.com/office/word/2010/wordprocessingInk" xmlns:wne="http://schemas.microsoft.com/office/word/2006/wordml" xmlns:wps="http://schemas.microsoft.com/office/word/2010/wordprocessingShape" mc:Ignorable="w14 wp14">
   <w:abstractNum w:abstractNumId="0">
+    <w:nsid w:val="34C367E8"/>
+    <w:multiLevelType w:val="hybridMultilevel"/>
+    <w:tmpl w:val="35B4C0BE"/>
+    <w:lvl w:ilvl="0" w:tplc="C8A62224">
+      <w:start w:val="1"/>
+      <w:numFmt w:val="decimal"/>
+      <w:lvlText w:val="%1."/>
+      <w:lvlJc w:val="left"/>
+      <w:pPr>
+        <w:ind w:left="1287" w:hanging="360"/>
+      </w:pPr>
+      <w:rPr>
+        <w:rFonts w:ascii="Lucida Sans Unicode" w:eastAsiaTheme="minorHAnsi" w:hAnsi="Lucida Sans Unicode" w:cs="David"/>
+      </w:rPr>
+    </w:lvl>
+    <w:lvl w:ilvl="1" w:tplc="140A0019" w:tentative="1">
+      <w:start w:val="1"/>
+      <w:numFmt w:val="lowerLetter"/>
+      <w:lvlText w:val="%2."/>
+      <w:lvlJc w:val="left"/>
+      <w:pPr>
+        <w:ind w:left="2007" w:hanging="360"/>
+      </w:pPr>
+    </w:lvl>
+    <w:lvl w:ilvl="2" w:tplc="140A001B" w:tentative="1">
+      <w:start w:val="1"/>
+      <w:numFmt w:val="lowerRoman"/>
+      <w:lvlText w:val="%3."/>
+      <w:lvlJc w:val="right"/>
+      <w:pPr>
+        <w:ind w:left="2727" w:hanging="180"/>
+      </w:pPr>
+    </w:lvl>
+    <w:lvl w:ilvl="3" w:tplc="140A000F" w:tentative="1">
+      <w:start w:val="1"/>
+      <w:numFmt w:val="decimal"/>
+      <w:lvlText w:val="%4."/>
+      <w:lvlJc w:val="left"/>
+      <w:pPr>
+        <w:ind w:left="3447" w:hanging="360"/>
+      </w:pPr>
+    </w:lvl>
+    <w:lvl w:ilvl="4" w:tplc="140A0019" w:tentative="1">
+      <w:start w:val="1"/>
+      <w:numFmt w:val="lowerLetter"/>
+      <w:lvlText w:val="%5."/>
+      <w:lvlJc w:val="left"/>
+      <w:pPr>
+        <w:ind w:left="4167" w:hanging="360"/>
+      </w:pPr>
+    </w:lvl>
+    <w:lvl w:ilvl="5" w:tplc="140A001B" w:tentative="1">
+      <w:start w:val="1"/>
+      <w:numFmt w:val="lowerRoman"/>
+      <w:lvlText w:val="%6."/>
+      <w:lvlJc w:val="right"/>
+      <w:pPr>
+        <w:ind w:left="4887" w:hanging="180"/>
+      </w:pPr>
+    </w:lvl>
+    <w:lvl w:ilvl="6" w:tplc="140A000F" w:tentative="1">
+      <w:start w:val="1"/>
+      <w:numFmt w:val="decimal"/>
+      <w:lvlText w:val="%7."/>
+      <w:lvlJc w:val="left"/>
+      <w:pPr>
+        <w:ind w:left="5607" w:hanging="360"/>
+      </w:pPr>
+    </w:lvl>
+    <w:lvl w:ilvl="7" w:tplc="140A0019" w:tentative="1">
+      <w:start w:val="1"/>
+      <w:numFmt w:val="lowerLetter"/>
+      <w:lvlText w:val="%8."/>
+      <w:lvlJc w:val="left"/>
+      <w:pPr>
+        <w:ind w:left="6327" w:hanging="360"/>
+      </w:pPr>
+    </w:lvl>
+    <w:lvl w:ilvl="8" w:tplc="140A001B" w:tentative="1">
+      <w:start w:val="1"/>
+      <w:numFmt w:val="lowerRoman"/>
+      <w:lvlText w:val="%9."/>
+      <w:lvlJc w:val="right"/>
+      <w:pPr>
+        <w:ind w:left="7047" w:hanging="180"/>
+      </w:pPr>
+    </w:lvl>
+  </w:abstractNum>
+  <w:abstractNum w:abstractNumId="1">
     <w:nsid w:val="61F07FE4"/>
     <w:multiLevelType w:val="hybridMultilevel"/>
     <w:tmpl w:val="42CE68EE"/>
@@ -1522,7 +1596,96 @@
       </w:pPr>
     </w:lvl>
   </w:abstractNum>
-  <w:abstractNum w:abstractNumId="1">
+  <w:abstractNum w:abstractNumId="2">
+    <w:nsid w:val="68944D98"/>
+    <w:multiLevelType w:val="hybridMultilevel"/>
+    <w:tmpl w:val="9ECEF15A"/>
+    <w:lvl w:ilvl="0" w:tplc="7B4A4126">
+      <w:start w:val="1"/>
+      <w:numFmt w:val="decimal"/>
+      <w:lvlText w:val="%1."/>
+      <w:lvlJc w:val="left"/>
+      <w:pPr>
+        <w:ind w:left="927" w:hanging="360"/>
+      </w:pPr>
+      <w:rPr>
+        <w:rFonts w:hint="default"/>
+      </w:rPr>
+    </w:lvl>
+    <w:lvl w:ilvl="1" w:tplc="140A0019" w:tentative="1">
+      <w:start w:val="1"/>
+      <w:numFmt w:val="lowerLetter"/>
+      <w:lvlText w:val="%2."/>
+      <w:lvlJc w:val="left"/>
+      <w:pPr>
+        <w:ind w:left="1647" w:hanging="360"/>
+      </w:pPr>
+    </w:lvl>
+    <w:lvl w:ilvl="2" w:tplc="140A001B" w:tentative="1">
+      <w:start w:val="1"/>
+      <w:numFmt w:val="lowerRoman"/>
+      <w:lvlText w:val="%3."/>
+      <w:lvlJc w:val="right"/>
+      <w:pPr>
+        <w:ind w:left="2367" w:hanging="180"/>
+      </w:pPr>
+    </w:lvl>
+    <w:lvl w:ilvl="3" w:tplc="140A000F" w:tentative="1">
+      <w:start w:val="1"/>
+      <w:numFmt w:val="decimal"/>
+      <w:lvlText w:val="%4."/>
+      <w:lvlJc w:val="left"/>
+      <w:pPr>
+        <w:ind w:left="3087" w:hanging="360"/>
+      </w:pPr>
+    </w:lvl>
+    <w:lvl w:ilvl="4" w:tplc="140A0019" w:tentative="1">
+      <w:start w:val="1"/>
+      <w:numFmt w:val="lowerLetter"/>
+      <w:lvlText w:val="%5."/>
+      <w:lvlJc w:val="left"/>
+      <w:pPr>
+        <w:ind w:left="3807" w:hanging="360"/>
+      </w:pPr>
+    </w:lvl>
+    <w:lvl w:ilvl="5" w:tplc="140A001B" w:tentative="1">
+      <w:start w:val="1"/>
+      <w:numFmt w:val="lowerRoman"/>
+      <w:lvlText w:val="%6."/>
+      <w:lvlJc w:val="right"/>
+      <w:pPr>
+        <w:ind w:left="4527" w:hanging="180"/>
+      </w:pPr>
+    </w:lvl>
+    <w:lvl w:ilvl="6" w:tplc="140A000F" w:tentative="1">
+      <w:start w:val="1"/>
+      <w:numFmt w:val="decimal"/>
+      <w:lvlText w:val="%7."/>
+      <w:lvlJc w:val="left"/>
+      <w:pPr>
+        <w:ind w:left="5247" w:hanging="360"/>
+      </w:pPr>
+    </w:lvl>
+    <w:lvl w:ilvl="7" w:tplc="140A0019" w:tentative="1">
+      <w:start w:val="1"/>
+      <w:numFmt w:val="lowerLetter"/>
+      <w:lvlText w:val="%8."/>
+      <w:lvlJc w:val="left"/>
+      <w:pPr>
+        <w:ind w:left="5967" w:hanging="360"/>
+      </w:pPr>
+    </w:lvl>
+    <w:lvl w:ilvl="8" w:tplc="140A001B" w:tentative="1">
+      <w:start w:val="1"/>
+      <w:numFmt w:val="lowerRoman"/>
+      <w:lvlText w:val="%9."/>
+      <w:lvlJc w:val="right"/>
+      <w:pPr>
+        <w:ind w:left="6687" w:hanging="180"/>
+      </w:pPr>
+    </w:lvl>
+  </w:abstractNum>
+  <w:abstractNum w:abstractNumId="3">
     <w:nsid w:val="776070B4"/>
     <w:multiLevelType w:val="hybridMultilevel"/>
     <w:tmpl w:val="0E8C89A2"/>
@@ -1609,10 +1772,16 @@
     </w:lvl>
   </w:abstractNum>
   <w:num w:numId="1">
-    <w:abstractNumId w:val="0"/>
+    <w:abstractNumId w:val="1"/>
   </w:num>
   <w:num w:numId="2">
-    <w:abstractNumId w:val="1"/>
+    <w:abstractNumId w:val="3"/>
+  </w:num>
+  <w:num w:numId="3">
+    <w:abstractNumId w:val="2"/>
+  </w:num>
+  <w:num w:numId="4">
+    <w:abstractNumId w:val="0"/>
   </w:num>
 </w:numbering>
 </file>
@@ -2445,7 +2614,7 @@
 </file>
 
 <file path=customXml/itemProps1.xml><?xml version="1.0" encoding="utf-8"?>
-<ds:datastoreItem xmlns:ds="http://schemas.openxmlformats.org/officeDocument/2006/customXml" ds:itemID="{E5935FCB-31CD-4636-A099-8A6330B3F7AD}">
+<ds:datastoreItem xmlns:ds="http://schemas.openxmlformats.org/officeDocument/2006/customXml" ds:itemID="{CC518C57-5DED-44C5-9776-84C5990D1BF7}">
   <ds:schemaRefs>
     <ds:schemaRef ds:uri="http://schemas.openxmlformats.org/officeDocument/2006/bibliography"/>
   </ds:schemaRefs>

</xml_diff>